<commit_message>
Se agregó lista y descripción de entregables en el Scope Statment.docx. Se le dio formato a todos los otros documentos (Proyect Charter.docx, Estudio Inicial.docx, Idea de Proyecto.docx)
</commit_message>
<xml_diff>
--- a/repository/S.A.P.O/Proyecto/01_Alcance/Definición de alcance del proyecto/Proyect Charter.docx
+++ b/repository/S.A.P.O/Proyecto/01_Alcance/Definición de alcance del proyecto/Proyect Charter.docx
@@ -8,66 +8,97 @@
         <w:jc w:val="center"/>
       </w:pPr>
       <w:r>
-        <w:t>Proyect Charter</w:t>
+        <w:t>Proj</w:t>
+      </w:r>
+      <w:r>
+        <w:t>ect Charter</w:t>
       </w:r>
     </w:p>
     <w:p>
       <w:pPr>
         <w:rPr>
           <w:rFonts w:eastAsiaTheme="minorHAnsi"/>
+          <w:sz w:val="23"/>
+          <w:szCs w:val="23"/>
           <w:lang w:val="es-ES" w:eastAsia="en-US"/>
         </w:rPr>
       </w:pPr>
       <w:r>
         <w:tab/>
+      </w:r>
+      <w:r>
+        <w:rPr>
+          <w:sz w:val="23"/>
+          <w:szCs w:val="23"/>
+        </w:rPr>
         <w:t>El proyecto</w:t>
       </w:r>
       <w:r>
+        <w:rPr>
+          <w:sz w:val="23"/>
+          <w:szCs w:val="23"/>
+        </w:rPr>
         <w:t xml:space="preserve">  S.A.P.O</w:t>
       </w:r>
       <w:r>
+        <w:rPr>
+          <w:sz w:val="23"/>
+          <w:szCs w:val="23"/>
+        </w:rPr>
         <w:t xml:space="preserve"> </w:t>
       </w:r>
       <w:r>
+        <w:rPr>
+          <w:sz w:val="23"/>
+          <w:szCs w:val="23"/>
+        </w:rPr>
         <w:t>(</w:t>
       </w:r>
       <w:r>
+        <w:rPr>
+          <w:sz w:val="23"/>
+          <w:szCs w:val="23"/>
+        </w:rPr>
         <w:t>Sistema de Administra</w:t>
       </w:r>
       <w:r>
+        <w:rPr>
+          <w:sz w:val="23"/>
+          <w:szCs w:val="23"/>
+        </w:rPr>
         <w:t>ción de Pacientes Odontológicos)</w:t>
       </w:r>
       <w:r>
-        <w:t xml:space="preserve"> consiste en brindar un soporte para la gestión de pacientes atendidos en </w:t>
-      </w:r>
-      <w:r>
-        <w:t xml:space="preserve">la </w:t>
-      </w:r>
-      <w:r>
-        <w:rPr>
-          <w:rFonts w:eastAsiaTheme="minorHAnsi"/>
-          <w:lang w:val="es-ES" w:eastAsia="en-US"/>
-        </w:rPr>
-        <w:t>Facultad de Odontología, perteneciente a la Universidad Nacional de Córdoba</w:t>
-      </w:r>
-      <w:r>
-        <w:rPr>
-          <w:rFonts w:eastAsiaTheme="minorHAnsi"/>
-          <w:lang w:val="es-ES" w:eastAsia="en-US"/>
-        </w:rPr>
-        <w:t>.</w:t>
+        <w:rPr>
+          <w:sz w:val="23"/>
+          <w:szCs w:val="23"/>
+        </w:rPr>
+        <w:t xml:space="preserve"> consiste en brindar un soporte para la gestión de pacientes atendidos en la </w:t>
+      </w:r>
+      <w:r>
+        <w:rPr>
+          <w:rFonts w:eastAsiaTheme="minorHAnsi"/>
+          <w:sz w:val="23"/>
+          <w:szCs w:val="23"/>
+          <w:lang w:val="es-ES" w:eastAsia="en-US"/>
+        </w:rPr>
+        <w:t>Facultad de Odontología, perteneciente a la Universidad Nacional de Córdoba.</w:t>
       </w:r>
     </w:p>
     <w:p>
       <w:pPr>
         <w:rPr>
           <w:rFonts w:eastAsiaTheme="minorHAnsi"/>
+          <w:sz w:val="23"/>
+          <w:szCs w:val="23"/>
           <w:lang w:val="es-ES" w:eastAsia="en-US"/>
         </w:rPr>
       </w:pPr>
       <w:r>
         <w:rPr>
           <w:rFonts w:eastAsiaTheme="minorHAnsi"/>
+          <w:sz w:val="23"/>
+          <w:szCs w:val="23"/>
           <w:lang w:val="es-ES" w:eastAsia="en-US"/>
         </w:rPr>
         <w:tab/>
@@ -78,12 +109,16 @@
       <w:pPr>
         <w:rPr>
           <w:rFonts w:eastAsiaTheme="minorHAnsi"/>
+          <w:sz w:val="23"/>
+          <w:szCs w:val="23"/>
           <w:lang w:val="es-ES" w:eastAsia="en-US"/>
         </w:rPr>
       </w:pPr>
       <w:r>
         <w:rPr>
           <w:rFonts w:eastAsiaTheme="minorHAnsi"/>
+          <w:sz w:val="23"/>
+          <w:szCs w:val="23"/>
           <w:lang w:val="es-ES" w:eastAsia="en-US"/>
         </w:rPr>
         <w:tab/>
@@ -92,6 +127,8 @@
       <w:r>
         <w:rPr>
           <w:rFonts w:eastAsiaTheme="minorHAnsi"/>
+          <w:sz w:val="23"/>
+          <w:szCs w:val="23"/>
           <w:lang w:val="es-ES" w:eastAsia="en-US"/>
         </w:rPr>
         <w:t xml:space="preserve">ático será aplicable en todas las cátedras de la Facultad de Odontología en las que se realicen prácticas con pacientes y en el centro de derivación de pacientes. Dentro de las funcionalidades críticas del sistema se destacan </w:t>
@@ -99,6 +136,8 @@
       <w:r>
         <w:rPr>
           <w:rFonts w:eastAsiaTheme="minorHAnsi"/>
+          <w:sz w:val="23"/>
+          <w:szCs w:val="23"/>
           <w:lang w:val="es-ES" w:eastAsia="en-US"/>
         </w:rPr>
         <w:t>l</w:t>
@@ -106,6 +145,8 @@
       <w:r>
         <w:rPr>
           <w:rFonts w:eastAsiaTheme="minorHAnsi"/>
+          <w:sz w:val="23"/>
+          <w:szCs w:val="23"/>
           <w:lang w:val="es-ES" w:eastAsia="en-US"/>
         </w:rPr>
         <w:t>a</w:t>
@@ -113,6 +154,8 @@
       <w:r>
         <w:rPr>
           <w:rFonts w:eastAsiaTheme="minorHAnsi"/>
+          <w:sz w:val="23"/>
+          <w:szCs w:val="23"/>
           <w:lang w:val="es-ES" w:eastAsia="en-US"/>
         </w:rPr>
         <w:t xml:space="preserve"> </w:t>
@@ -120,6 +163,8 @@
       <w:r>
         <w:rPr>
           <w:rFonts w:eastAsiaTheme="minorHAnsi"/>
+          <w:sz w:val="23"/>
+          <w:szCs w:val="23"/>
           <w:lang w:val="es-ES" w:eastAsia="en-US"/>
         </w:rPr>
         <w:t xml:space="preserve">búsqueda y </w:t>
@@ -127,6 +172,8 @@
       <w:r>
         <w:rPr>
           <w:rFonts w:eastAsiaTheme="minorHAnsi"/>
+          <w:sz w:val="23"/>
+          <w:szCs w:val="23"/>
           <w:lang w:val="es-ES" w:eastAsia="en-US"/>
         </w:rPr>
         <w:t>registro</w:t>
@@ -134,6 +181,8 @@
       <w:r>
         <w:rPr>
           <w:rFonts w:eastAsiaTheme="minorHAnsi"/>
+          <w:sz w:val="23"/>
+          <w:szCs w:val="23"/>
           <w:lang w:val="es-ES" w:eastAsia="en-US"/>
         </w:rPr>
         <w:t xml:space="preserve"> </w:t>
@@ -141,6 +190,8 @@
       <w:r>
         <w:rPr>
           <w:rFonts w:eastAsiaTheme="minorHAnsi"/>
+          <w:sz w:val="23"/>
+          <w:szCs w:val="23"/>
           <w:lang w:val="es-ES" w:eastAsia="en-US"/>
         </w:rPr>
         <w:t xml:space="preserve">de pacientes al sistema con sus </w:t>
@@ -148,6 +199,8 @@
       <w:r>
         <w:rPr>
           <w:rFonts w:eastAsiaTheme="minorHAnsi"/>
+          <w:sz w:val="23"/>
+          <w:szCs w:val="23"/>
           <w:lang w:val="es-ES" w:eastAsia="en-US"/>
         </w:rPr>
         <w:t>problemáticas, derivación de pacientes</w:t>
@@ -155,6 +208,8 @@
       <w:r>
         <w:rPr>
           <w:rFonts w:eastAsiaTheme="minorHAnsi"/>
+          <w:sz w:val="23"/>
+          <w:szCs w:val="23"/>
           <w:lang w:val="es-ES" w:eastAsia="en-US"/>
         </w:rPr>
         <w:t>,</w:t>
@@ -162,57 +217,100 @@
       <w:r>
         <w:rPr>
           <w:rFonts w:eastAsiaTheme="minorHAnsi"/>
+          <w:sz w:val="23"/>
+          <w:szCs w:val="23"/>
           <w:lang w:val="es-ES" w:eastAsia="en-US"/>
         </w:rPr>
         <w:t xml:space="preserve"> gestión de historias clínicas,  seguimiento y control de pacientes, presentación de diversos informes y  estadísticas, entre otras.</w:t>
       </w:r>
     </w:p>
     <w:p>
-      <w:r>
+      <w:pPr>
+        <w:rPr>
+          <w:sz w:val="23"/>
+          <w:szCs w:val="23"/>
+        </w:rPr>
+      </w:pPr>
+      <w:r>
+        <w:rPr>
+          <w:sz w:val="23"/>
+          <w:szCs w:val="23"/>
+        </w:rPr>
         <w:tab/>
-      </w:r>
-      <w:r>
-        <w:t>Los usuarios directos del sistema</w:t>
-      </w:r>
-      <w:r>
-        <w:t xml:space="preserve"> los alumnos, docentes y autoridade</w:t>
-      </w:r>
-      <w:r>
+        <w:t>Los usuarios directos del sistema los alumnos, docentes y autoridade</w:t>
+      </w:r>
+      <w:r>
+        <w:rPr>
+          <w:sz w:val="23"/>
+          <w:szCs w:val="23"/>
+        </w:rPr>
         <w:t>s de la Facultad de Odontología. Los usuarios indirectos del mismo, seran los pacientes que se registren en él.</w:t>
       </w:r>
       <w:r>
+        <w:rPr>
+          <w:sz w:val="23"/>
+          <w:szCs w:val="23"/>
+        </w:rPr>
         <w:t xml:space="preserve"> Como involucrados al proyecto, se encuentran los roles de analistas funcionales, diseñadores, programadores y testers. Que serán asumidos por integrantes del grupo.</w:t>
       </w:r>
     </w:p>
     <w:p>
-      <w:r>
+      <w:pPr>
+        <w:rPr>
+          <w:sz w:val="23"/>
+          <w:szCs w:val="23"/>
+        </w:rPr>
+      </w:pPr>
+      <w:r>
+        <w:rPr>
+          <w:sz w:val="23"/>
+          <w:szCs w:val="23"/>
+        </w:rPr>
         <w:tab/>
         <w:t>El costo de desarrollo del proyecto para la Facultad de Odontología es nulo. El mismo es  un proyecto que busca beneficiar a los estudiantes de la misma, por lo que es desarrollado completamente “</w:t>
       </w:r>
       <w:r>
         <w:rPr>
           <w:i/>
-        </w:rPr>
-        <w:t>Ad honorem</w:t>
-      </w:r>
-      <w:r>
-        <w:rPr>
-          <w:i/>
-        </w:rPr>
-        <w:t>”</w:t>
-      </w:r>
-      <w:r>
+          <w:sz w:val="23"/>
+          <w:szCs w:val="23"/>
+        </w:rPr>
+        <w:t>Ad honorem”</w:t>
+      </w:r>
+      <w:r>
+        <w:rPr>
+          <w:sz w:val="23"/>
+          <w:szCs w:val="23"/>
+        </w:rPr>
         <w:t>.</w:t>
       </w:r>
       <w:r>
+        <w:rPr>
+          <w:sz w:val="23"/>
+          <w:szCs w:val="23"/>
+        </w:rPr>
         <w:t xml:space="preserve"> </w:t>
       </w:r>
       <w:r>
+        <w:rPr>
+          <w:sz w:val="23"/>
+          <w:szCs w:val="23"/>
+        </w:rPr>
         <w:t>Los unicos costos que la facultad debera afrontar seran los costos de implementacion del mismo, como lo son costos de nuevos equipos, costo de implementacion de redes, entre otros.</w:t>
       </w:r>
     </w:p>
     <w:p>
-      <w:r>
+      <w:pPr>
+        <w:rPr>
+          <w:sz w:val="23"/>
+          <w:szCs w:val="23"/>
+        </w:rPr>
+      </w:pPr>
+      <w:r>
+        <w:rPr>
+          <w:sz w:val="23"/>
+          <w:szCs w:val="23"/>
+        </w:rPr>
         <w:tab/>
         <w:t>La fecha de inicio de las actividades del proyecto datan al mes de Marzo del año 2013, con un plazo de duración de aproximadamente un año y medio, se estima como fecha de culminación del proyecto el día 31 de Julio de 2014.</w:t>
       </w:r>

</xml_diff>

<commit_message>
Modificaciones para corregir las cosas que la profe puso.
</commit_message>
<xml_diff>
--- a/repository/S.A.P.O/Proyecto/01_Alcance/Definición de alcance del proyecto/Proyect Charter.docx
+++ b/repository/S.A.P.O/Proyecto/01_Alcance/Definición de alcance del proyecto/Proyect Charter.docx
@@ -33,6 +33,7 @@
     </w:p>
     <w:p>
       <w:pPr>
+        <w:jc w:val="both"/>
         <w:rPr>
           <w:rFonts w:eastAsiaTheme="minorHAnsi"/>
           <w:sz w:val="23"/>
@@ -104,6 +105,7 @@
     </w:p>
     <w:p>
       <w:pPr>
+        <w:jc w:val="both"/>
         <w:rPr>
           <w:rFonts w:eastAsiaTheme="minorHAnsi"/>
           <w:sz w:val="23"/>
@@ -124,6 +126,7 @@
     </w:p>
     <w:p>
       <w:pPr>
+        <w:jc w:val="both"/>
         <w:rPr>
           <w:rFonts w:eastAsiaTheme="minorHAnsi"/>
           <w:sz w:val="23"/>
@@ -243,6 +246,7 @@
     </w:p>
     <w:p>
       <w:pPr>
+        <w:jc w:val="both"/>
         <w:rPr>
           <w:sz w:val="23"/>
           <w:szCs w:val="23"/>
@@ -287,6 +291,7 @@
     </w:p>
     <w:p>
       <w:pPr>
+        <w:jc w:val="both"/>
         <w:rPr>
           <w:sz w:val="23"/>
           <w:szCs w:val="23"/>
@@ -402,6 +407,7 @@
     </w:p>
     <w:p>
       <w:pPr>
+        <w:jc w:val="both"/>
         <w:rPr>
           <w:sz w:val="23"/>
           <w:szCs w:val="23"/>
@@ -992,7 +998,7 @@
 </file>
 
 <file path=customXml/itemProps1.xml><?xml version="1.0" encoding="utf-8"?>
-<ds:datastoreItem xmlns:ds="http://schemas.openxmlformats.org/officeDocument/2006/customXml" ds:itemID="{58484E1B-71C8-4532-B628-5967259EE2F6}">
+<ds:datastoreItem xmlns:ds="http://schemas.openxmlformats.org/officeDocument/2006/customXml" ds:itemID="{248BF581-7EEB-4854-A05F-AB9734406A6E}">
   <ds:schemaRefs>
     <ds:schemaRef ds:uri="http://schemas.openxmlformats.org/officeDocument/2006/bibliography"/>
   </ds:schemaRefs>

</xml_diff>